<commit_message>
complete nested runs for all sites on normal
</commit_message>
<xml_diff>
--- a/tables/cont_table_flex.docx
+++ b/tables/cont_table_flex.docx
@@ -525,7 +525,7 @@
                 <w:szCs w:val="22"/>
                 <w:color w:val="000000"/>
               </w:rPr>
-              <w:t xml:space="preserve">0.03</w:t>
+              <w:t xml:space="preserve">0.06</w:t>
             </w:r>
           </w:p>
         </w:tc>
@@ -707,7 +707,7 @@
                 <w:szCs w:val="22"/>
                 <w:color w:val="000000"/>
               </w:rPr>
-              <w:t xml:space="preserve">0.41</w:t>
+              <w:t xml:space="preserve">0.23</w:t>
             </w:r>
           </w:p>
         </w:tc>
@@ -889,7 +889,7 @@
                 <w:szCs w:val="22"/>
                 <w:color w:val="000000"/>
               </w:rPr>
-              <w:t xml:space="preserve">0.06</w:t>
+              <w:t xml:space="preserve">0.08</w:t>
             </w:r>
           </w:p>
         </w:tc>
@@ -1071,7 +1071,7 @@
                 <w:szCs w:val="22"/>
                 <w:color w:val="000000"/>
               </w:rPr>
-              <w:t xml:space="preserve">0.50</w:t>
+              <w:t xml:space="preserve">0.63</w:t>
             </w:r>
           </w:p>
         </w:tc>
@@ -1253,7 +1253,7 @@
                 <w:szCs w:val="22"/>
                 <w:color w:val="000000"/>
               </w:rPr>
-              <w:t xml:space="preserve">0.02</w:t>
+              <w:t xml:space="preserve">0.04</w:t>
             </w:r>
           </w:p>
         </w:tc>
@@ -1435,7 +1435,7 @@
                 <w:szCs w:val="22"/>
                 <w:color w:val="000000"/>
               </w:rPr>
-              <w:t xml:space="preserve">0.28</w:t>
+              <w:t xml:space="preserve">0.16</w:t>
             </w:r>
           </w:p>
         </w:tc>
@@ -1617,7 +1617,7 @@
                 <w:szCs w:val="22"/>
                 <w:color w:val="000000"/>
               </w:rPr>
-              <w:t xml:space="preserve">0.04</w:t>
+              <w:t xml:space="preserve">0.08</w:t>
             </w:r>
           </w:p>
         </w:tc>
@@ -1799,7 +1799,7 @@
                 <w:szCs w:val="22"/>
                 <w:color w:val="000000"/>
               </w:rPr>
-              <w:t xml:space="preserve">0.66</w:t>
+              <w:t xml:space="preserve">0.72</w:t>
             </w:r>
           </w:p>
         </w:tc>
@@ -1981,7 +1981,7 @@
                 <w:szCs w:val="22"/>
                 <w:color w:val="000000"/>
               </w:rPr>
-              <w:t xml:space="preserve">0.12</w:t>
+              <w:t xml:space="preserve">0.15</w:t>
             </w:r>
           </w:p>
         </w:tc>
@@ -2163,7 +2163,7 @@
                 <w:szCs w:val="22"/>
                 <w:color w:val="000000"/>
               </w:rPr>
-              <w:t xml:space="preserve">0.35</w:t>
+              <w:t xml:space="preserve">0.31</w:t>
             </w:r>
           </w:p>
         </w:tc>
@@ -2709,7 +2709,7 @@
                 <w:szCs w:val="22"/>
                 <w:color w:val="000000"/>
               </w:rPr>
-              <w:t xml:space="preserve">0.14</w:t>
+              <w:t xml:space="preserve">0.20</w:t>
             </w:r>
           </w:p>
         </w:tc>
@@ -2891,7 +2891,7 @@
                 <w:szCs w:val="22"/>
                 <w:color w:val="000000"/>
               </w:rPr>
-              <w:t xml:space="preserve">0.29</w:t>
+              <w:t xml:space="preserve">0.23</w:t>
             </w:r>
           </w:p>
         </w:tc>
@@ -3073,7 +3073,7 @@
                 <w:szCs w:val="22"/>
                 <w:color w:val="000000"/>
               </w:rPr>
-              <w:t xml:space="preserve">0.18</w:t>
+              <w:t xml:space="preserve">0.14</w:t>
             </w:r>
           </w:p>
         </w:tc>
@@ -3255,7 +3255,7 @@
                 <w:szCs w:val="22"/>
                 <w:color w:val="000000"/>
               </w:rPr>
-              <w:t xml:space="preserve">0.39</w:t>
+              <w:t xml:space="preserve">0.44</w:t>
             </w:r>
           </w:p>
         </w:tc>
@@ -3437,7 +3437,7 @@
                 <w:szCs w:val="22"/>
                 <w:color w:val="000000"/>
               </w:rPr>
-              <w:t xml:space="preserve">0.12</w:t>
+              <w:t xml:space="preserve">0.16</w:t>
             </w:r>
           </w:p>
         </w:tc>
@@ -3619,7 +3619,7 @@
                 <w:szCs w:val="22"/>
                 <w:color w:val="000000"/>
               </w:rPr>
-              <w:t xml:space="preserve">0.15</w:t>
+              <w:t xml:space="preserve">0.14</w:t>
             </w:r>
           </w:p>
         </w:tc>
@@ -3801,7 +3801,7 @@
                 <w:szCs w:val="22"/>
                 <w:color w:val="000000"/>
               </w:rPr>
-              <w:t xml:space="preserve">0.57</w:t>
+              <w:t xml:space="preserve">0.48</w:t>
             </w:r>
           </w:p>
         </w:tc>
@@ -3983,7 +3983,7 @@
                 <w:szCs w:val="22"/>
                 <w:color w:val="000000"/>
               </w:rPr>
-              <w:t xml:space="preserve">0.17</w:t>
+              <w:t xml:space="preserve">0.22</w:t>
             </w:r>
           </w:p>
         </w:tc>
@@ -4165,7 +4165,7 @@
                 <w:szCs w:val="22"/>
                 <w:color w:val="000000"/>
               </w:rPr>
-              <w:t xml:space="preserve">0.08</w:t>
+              <w:t xml:space="preserve">0.16</w:t>
             </w:r>
           </w:p>
         </w:tc>
@@ -4529,7 +4529,7 @@
                 <w:szCs w:val="22"/>
                 <w:color w:val="000000"/>
               </w:rPr>
-              <w:t xml:space="preserve">0.67</w:t>
+              <w:t xml:space="preserve">0.48</w:t>
             </w:r>
           </w:p>
         </w:tc>
@@ -4711,7 +4711,7 @@
                 <w:szCs w:val="22"/>
                 <w:color w:val="000000"/>
               </w:rPr>
-              <w:t xml:space="preserve">0.17</w:t>
+              <w:t xml:space="preserve">0.27</w:t>
             </w:r>
           </w:p>
         </w:tc>
@@ -4893,7 +4893,7 @@
                 <w:szCs w:val="22"/>
                 <w:color w:val="000000"/>
               </w:rPr>
-              <w:t xml:space="preserve">0.26</w:t>
+              <w:t xml:space="preserve">0.23</w:t>
             </w:r>
           </w:p>
         </w:tc>
@@ -5075,7 +5075,7 @@
                 <w:szCs w:val="22"/>
                 <w:color w:val="000000"/>
               </w:rPr>
-              <w:t xml:space="preserve">0.04</w:t>
+              <w:t xml:space="preserve">0.03</w:t>
             </w:r>
           </w:p>
         </w:tc>
@@ -5257,7 +5257,7 @@
                 <w:szCs w:val="22"/>
                 <w:color w:val="000000"/>
               </w:rPr>
-              <w:t xml:space="preserve">0.50</w:t>
+              <w:t xml:space="preserve">0.59</w:t>
             </w:r>
           </w:p>
         </w:tc>
@@ -5439,7 +5439,7 @@
                 <w:szCs w:val="22"/>
                 <w:color w:val="000000"/>
               </w:rPr>
-              <w:t xml:space="preserve">0.20</w:t>
+              <w:t xml:space="preserve">0.15</w:t>
             </w:r>
           </w:p>
         </w:tc>
@@ -5621,7 +5621,7 @@
                 <w:szCs w:val="22"/>
                 <w:color w:val="000000"/>
               </w:rPr>
-              <w:t xml:space="preserve">0.78</w:t>
+              <w:t xml:space="preserve">0.77</w:t>
             </w:r>
           </w:p>
         </w:tc>
@@ -5985,7 +5985,7 @@
                 <w:szCs w:val="22"/>
                 <w:color w:val="000000"/>
               </w:rPr>
-              <w:t xml:space="preserve">0.10</w:t>
+              <w:t xml:space="preserve">0.12</w:t>
             </w:r>
           </w:p>
         </w:tc>
@@ -7259,7 +7259,7 @@
                 <w:szCs w:val="22"/>
                 <w:color w:val="000000"/>
               </w:rPr>
-              <w:t xml:space="preserve">0.16</w:t>
+              <w:t xml:space="preserve">0.20</w:t>
             </w:r>
           </w:p>
         </w:tc>
@@ -7441,7 +7441,7 @@
                 <w:szCs w:val="22"/>
                 <w:color w:val="000000"/>
               </w:rPr>
-              <w:t xml:space="preserve">0.75</w:t>
+              <w:t xml:space="preserve">0.71</w:t>
             </w:r>
           </w:p>
         </w:tc>
@@ -7805,7 +7805,7 @@
                 <w:szCs w:val="22"/>
                 <w:color w:val="000000"/>
               </w:rPr>
-              <w:t xml:space="preserve">0.02</w:t>
+              <w:t xml:space="preserve">0.03</w:t>
             </w:r>
           </w:p>
         </w:tc>
@@ -7987,7 +7987,7 @@
                 <w:szCs w:val="22"/>
                 <w:color w:val="000000"/>
               </w:rPr>
-              <w:t xml:space="preserve">0.49</w:t>
+              <w:t xml:space="preserve">0.50</w:t>
             </w:r>
           </w:p>
         </w:tc>
@@ -8169,7 +8169,7 @@
                 <w:szCs w:val="22"/>
                 <w:color w:val="000000"/>
               </w:rPr>
-              <w:t xml:space="preserve">0.24</w:t>
+              <w:t xml:space="preserve">0.26</w:t>
             </w:r>
           </w:p>
         </w:tc>
@@ -8351,7 +8351,7 @@
                 <w:szCs w:val="22"/>
                 <w:color w:val="000000"/>
               </w:rPr>
-              <w:t xml:space="preserve">0.26</w:t>
+              <w:t xml:space="preserve">0.22</w:t>
             </w:r>
           </w:p>
         </w:tc>
@@ -8533,7 +8533,7 @@
                 <w:szCs w:val="22"/>
                 <w:color w:val="000000"/>
               </w:rPr>
-              <w:t xml:space="preserve">0.04</w:t>
+              <w:t xml:space="preserve">0.08</w:t>
             </w:r>
           </w:p>
         </w:tc>
@@ -8715,7 +8715,7 @@
                 <w:szCs w:val="22"/>
                 <w:color w:val="000000"/>
               </w:rPr>
-              <w:t xml:space="preserve">0.31</w:t>
+              <w:t xml:space="preserve">0.33</w:t>
             </w:r>
           </w:p>
         </w:tc>
@@ -8897,7 +8897,7 @@
                 <w:szCs w:val="22"/>
                 <w:color w:val="000000"/>
               </w:rPr>
-              <w:t xml:space="preserve">0.17</w:t>
+              <w:t xml:space="preserve">0.20</w:t>
             </w:r>
           </w:p>
         </w:tc>
@@ -9079,7 +9079,7 @@
                 <w:szCs w:val="22"/>
                 <w:color w:val="000000"/>
               </w:rPr>
-              <w:t xml:space="preserve">0.48</w:t>
+              <w:t xml:space="preserve">0.39</w:t>
             </w:r>
           </w:p>
         </w:tc>
@@ -9625,7 +9625,7 @@
                 <w:szCs w:val="22"/>
                 <w:color w:val="000000"/>
               </w:rPr>
-              <w:t xml:space="preserve">0.41</w:t>
+              <w:t xml:space="preserve">0.42</w:t>
             </w:r>
           </w:p>
         </w:tc>
@@ -9807,7 +9807,7 @@
                 <w:szCs w:val="22"/>
                 <w:color w:val="000000"/>
               </w:rPr>
-              <w:t xml:space="preserve">0.30</w:t>
+              <w:t xml:space="preserve">0.29</w:t>
             </w:r>
           </w:p>
         </w:tc>
@@ -9989,7 +9989,7 @@
                 <w:szCs w:val="22"/>
                 <w:color w:val="000000"/>
               </w:rPr>
-              <w:t xml:space="preserve">0.07</w:t>
+              <w:t xml:space="preserve">0.06</w:t>
             </w:r>
           </w:p>
         </w:tc>
@@ -10353,7 +10353,7 @@
                 <w:szCs w:val="22"/>
                 <w:color w:val="000000"/>
               </w:rPr>
-              <w:t xml:space="preserve">0.36</w:t>
+              <w:t xml:space="preserve">0.35</w:t>
             </w:r>
           </w:p>
         </w:tc>
@@ -10535,7 +10535,7 @@
                 <w:szCs w:val="22"/>
                 <w:color w:val="000000"/>
               </w:rPr>
-              <w:t xml:space="preserve">0.47</w:t>
+              <w:t xml:space="preserve">0.48</w:t>
             </w:r>
           </w:p>
         </w:tc>
@@ -10717,7 +10717,7 @@
                 <w:szCs w:val="22"/>
                 <w:color w:val="000000"/>
               </w:rPr>
-              <w:t xml:space="preserve">0.04</w:t>
+              <w:t xml:space="preserve">0.08</w:t>
             </w:r>
           </w:p>
         </w:tc>
@@ -10899,7 +10899,7 @@
                 <w:szCs w:val="22"/>
                 <w:color w:val="000000"/>
               </w:rPr>
-              <w:t xml:space="preserve">0.23</w:t>
+              <w:t xml:space="preserve">0.31</w:t>
             </w:r>
           </w:p>
         </w:tc>
@@ -11081,7 +11081,7 @@
                 <w:szCs w:val="22"/>
                 <w:color w:val="000000"/>
               </w:rPr>
-              <w:t xml:space="preserve">0.50</w:t>
+              <w:t xml:space="preserve">0.41</w:t>
             </w:r>
           </w:p>
         </w:tc>
@@ -11263,7 +11263,7 @@
                 <w:szCs w:val="22"/>
                 <w:color w:val="000000"/>
               </w:rPr>
-              <w:t xml:space="preserve">0.23</w:t>
+              <w:t xml:space="preserve">0.20</w:t>
             </w:r>
           </w:p>
         </w:tc>
@@ -11445,7 +11445,7 @@
                 <w:szCs w:val="22"/>
                 <w:color w:val="000000"/>
               </w:rPr>
-              <w:t xml:space="preserve">0.05</w:t>
+              <w:t xml:space="preserve">0.09</w:t>
             </w:r>
           </w:p>
         </w:tc>
@@ -11627,7 +11627,7 @@
                 <w:szCs w:val="22"/>
                 <w:color w:val="000000"/>
               </w:rPr>
-              <w:t xml:space="preserve">0.52</w:t>
+              <w:t xml:space="preserve">0.54</w:t>
             </w:r>
           </w:p>
         </w:tc>
@@ -11809,7 +11809,7 @@
                 <w:szCs w:val="22"/>
                 <w:color w:val="000000"/>
               </w:rPr>
-              <w:t xml:space="preserve">0.17</w:t>
+              <w:t xml:space="preserve">0.12</w:t>
             </w:r>
           </w:p>
         </w:tc>
@@ -11991,7 +11991,7 @@
                 <w:szCs w:val="22"/>
                 <w:color w:val="000000"/>
               </w:rPr>
-              <w:t xml:space="preserve">0.26</w:t>
+              <w:t xml:space="preserve">0.24</w:t>
             </w:r>
           </w:p>
         </w:tc>
@@ -12173,7 +12173,7 @@
                 <w:szCs w:val="22"/>
                 <w:color w:val="000000"/>
               </w:rPr>
-              <w:t xml:space="preserve">0.02</w:t>
+              <w:t xml:space="preserve">0.04</w:t>
             </w:r>
           </w:p>
         </w:tc>
@@ -12355,7 +12355,7 @@
                 <w:szCs w:val="22"/>
                 <w:color w:val="000000"/>
               </w:rPr>
-              <w:t xml:space="preserve">0.06</w:t>
+              <w:t xml:space="preserve">0.09</w:t>
             </w:r>
           </w:p>
         </w:tc>
@@ -12537,7 +12537,7 @@
                 <w:szCs w:val="22"/>
                 <w:color w:val="000000"/>
               </w:rPr>
-              <w:t xml:space="preserve">0.74</w:t>
+              <w:t xml:space="preserve">0.70</w:t>
             </w:r>
           </w:p>
         </w:tc>
@@ -12901,7 +12901,7 @@
                 <w:szCs w:val="22"/>
                 <w:color w:val="000000"/>
               </w:rPr>
-              <w:t xml:space="preserve">0.01</w:t>
+              <w:t xml:space="preserve">0.03</w:t>
             </w:r>
           </w:p>
         </w:tc>
@@ -13083,7 +13083,7 @@
                 <w:szCs w:val="22"/>
                 <w:color w:val="000000"/>
               </w:rPr>
-              <w:t xml:space="preserve">0.05</w:t>
+              <w:t xml:space="preserve">0.07</w:t>
             </w:r>
           </w:p>
         </w:tc>
@@ -13265,7 +13265,7 @@
                 <w:szCs w:val="22"/>
                 <w:color w:val="000000"/>
               </w:rPr>
-              <w:t xml:space="preserve">0.73</w:t>
+              <w:t xml:space="preserve">0.72</w:t>
             </w:r>
           </w:p>
         </w:tc>
@@ -13447,7 +13447,7 @@
                 <w:szCs w:val="22"/>
                 <w:color w:val="000000"/>
               </w:rPr>
-              <w:t xml:space="preserve">0.21</w:t>
+              <w:t xml:space="preserve">0.17</w:t>
             </w:r>
           </w:p>
         </w:tc>
@@ -13461,6 +13461,11 @@
     </w:sectPr>
   </w:body>
 </w:document>
+</file>
+
+<file path=word/comments.xml><?xml version="1.0" encoding="utf-8"?>
+<w:comments xmlns:wpc="http://schemas.microsoft.com/office/word/2010/wordprocessingCanvas" xmlns:mo="http://schemas.microsoft.com/office/mac/office/2008/main" xmlns:mc="http://schemas.openxmlformats.org/markup-compatibility/2006" xmlns:mv="urn:schemas-microsoft-com:mac:vml" xmlns:o="urn:schemas-microsoft-com:office:office" xmlns:r="http://schemas.openxmlformats.org/officeDocument/2006/relationships" xmlns:m="http://schemas.openxmlformats.org/officeDocument/2006/math" xmlns:v="urn:schemas-microsoft-com:vml" xmlns:wp14="http://schemas.microsoft.com/office/word/2010/wordprocessingDrawing" xmlns:wp="http://schemas.openxmlformats.org/drawingml/2006/wordprocessingDrawing" xmlns:w10="urn:schemas-microsoft-com:office:word" xmlns:w="http://schemas.openxmlformats.org/wordprocessingml/2006/main" xmlns:w14="http://schemas.microsoft.com/office/word/2010/wordml" xmlns:wpg="http://schemas.microsoft.com/office/word/2010/wordprocessingGroup" xmlns:wpi="http://schemas.microsoft.com/office/word/2010/wordprocessingInk" xmlns:wne="http://schemas.microsoft.com/office/word/2006/wordml" xmlns:wps="http://schemas.microsoft.com/office/word/2010/wordprocessingShape" mc:Ignorable="w14 wp14">
+</w:comments>
 </file>
 
 <file path=word/footnotes.xml><?xml version="1.0" encoding="utf-8"?>

</xml_diff>